<commit_message>
updated server-side-scripts doc and project
</commit_message>
<xml_diff>
--- a/workshop-documents/2.5 Creating and Using Server.docx
+++ b/workshop-documents/2.5 Creating and Using Server.docx
@@ -1079,7 +1079,6 @@
           <w:bCs/>
           <w:color w:val="000000"/>
         </w:rPr>
-        <w:lastRenderedPageBreak/>
         <w:t xml:space="preserve">Exercise 2: </w:t>
       </w:r>
       <w:r>
@@ -2480,21 +2479,1186 @@
     </w:p>
     <w:p>
       <w:pPr>
+        <w:pStyle w:val="ListParagraph"/>
+        <w:numPr>
+          <w:ilvl w:val="0"/>
+          <w:numId w:val="9"/>
+        </w:numPr>
         <w:spacing w:after="120"/>
         <w:ind w:right="144"/>
       </w:pPr>
       <w:r>
-        <w:rPr>
-          <w:color w:val="000000"/>
-        </w:rPr>
-        <w:t>//</w:t>
-      </w:r>
-      <w:r>
-        <w:rPr>
-          <w:color w:val="000000"/>
-        </w:rPr>
-        <w:t>do more later</w:t>
-      </w:r>
+        <w:t xml:space="preserve">We will need to create a document to run </w:t>
+      </w:r>
+      <w:r>
+        <w:t>our stored procedure against. Add a simple Json string and pass it to a new document object:</w:t>
+      </w:r>
+    </w:p>
+    <w:p>
+      <w:pPr>
+        <w:shd w:val="clear" w:color="auto" w:fill="1E1E1E"/>
+        <w:spacing w:after="0" w:line="285" w:lineRule="atLeast"/>
+        <w:rPr>
+          <w:rFonts w:ascii="Consolas" w:eastAsia="Times New Roman" w:hAnsi="Consolas" w:cs="Times New Roman"/>
+          <w:color w:val="4EC9B0"/>
+          <w:sz w:val="21"/>
+          <w:szCs w:val="21"/>
+        </w:rPr>
+      </w:pPr>
+    </w:p>
+    <w:p>
+      <w:pPr>
+        <w:shd w:val="clear" w:color="auto" w:fill="1E1E1E"/>
+        <w:spacing w:after="0" w:line="285" w:lineRule="atLeast"/>
+        <w:rPr>
+          <w:rFonts w:ascii="Consolas" w:eastAsia="Times New Roman" w:hAnsi="Consolas" w:cs="Times New Roman"/>
+          <w:color w:val="D4D4D4"/>
+          <w:sz w:val="21"/>
+          <w:szCs w:val="21"/>
+        </w:rPr>
+      </w:pPr>
+      <w:r>
+        <w:rPr>
+          <w:rFonts w:ascii="Consolas" w:eastAsia="Times New Roman" w:hAnsi="Consolas" w:cs="Times New Roman"/>
+          <w:color w:val="4EC9B0"/>
+          <w:sz w:val="21"/>
+          <w:szCs w:val="21"/>
+        </w:rPr>
+        <w:t xml:space="preserve">  </w:t>
+      </w:r>
+      <w:r>
+        <w:rPr>
+          <w:rFonts w:ascii="Consolas" w:eastAsia="Times New Roman" w:hAnsi="Consolas" w:cs="Times New Roman"/>
+          <w:color w:val="4EC9B0"/>
+          <w:sz w:val="21"/>
+          <w:szCs w:val="21"/>
+        </w:rPr>
+        <w:t>String</w:t>
+      </w:r>
+      <w:r>
+        <w:rPr>
+          <w:rFonts w:ascii="Consolas" w:eastAsia="Times New Roman" w:hAnsi="Consolas" w:cs="Times New Roman"/>
+          <w:color w:val="D4D4D4"/>
+          <w:sz w:val="21"/>
+          <w:szCs w:val="21"/>
+        </w:rPr>
+        <w:t xml:space="preserve"> </w:t>
+      </w:r>
+      <w:r>
+        <w:rPr>
+          <w:rFonts w:ascii="Consolas" w:eastAsia="Times New Roman" w:hAnsi="Consolas" w:cs="Times New Roman"/>
+          <w:color w:val="9CDCFE"/>
+          <w:sz w:val="21"/>
+          <w:szCs w:val="21"/>
+        </w:rPr>
+        <w:t>jsonString</w:t>
+      </w:r>
+      <w:r>
+        <w:rPr>
+          <w:rFonts w:ascii="Consolas" w:eastAsia="Times New Roman" w:hAnsi="Consolas" w:cs="Times New Roman"/>
+          <w:color w:val="D4D4D4"/>
+          <w:sz w:val="21"/>
+          <w:szCs w:val="21"/>
+        </w:rPr>
+        <w:t xml:space="preserve"> = </w:t>
+      </w:r>
+      <w:r>
+        <w:rPr>
+          <w:rFonts w:ascii="Consolas" w:eastAsia="Times New Roman" w:hAnsi="Consolas" w:cs="Times New Roman"/>
+          <w:color w:val="CE9178"/>
+          <w:sz w:val="21"/>
+          <w:szCs w:val="21"/>
+        </w:rPr>
+        <w:t xml:space="preserve">"{'LastName':'Estel','Headquarters':'Russia','Locations': </w:t>
+      </w:r>
+      <w:r>
+        <w:rPr>
+          <w:rFonts w:ascii="Consolas" w:eastAsia="Times New Roman" w:hAnsi="Consolas" w:cs="Times New Roman"/>
+          <w:color w:val="CE9178"/>
+          <w:sz w:val="21"/>
+          <w:szCs w:val="21"/>
+        </w:rPr>
+        <w:t xml:space="preserve"> </w:t>
+      </w:r>
+      <w:r>
+        <w:rPr>
+          <w:rFonts w:ascii="Consolas" w:eastAsia="Times New Roman" w:hAnsi="Consolas" w:cs="Times New Roman"/>
+          <w:color w:val="CE9178"/>
+          <w:sz w:val="21"/>
+          <w:szCs w:val="21"/>
+        </w:rPr>
+        <w:t>{'Country':'Russia','City':'Novosibirsk'},'Income':'50000'}"</w:t>
+      </w:r>
+      <w:r>
+        <w:rPr>
+          <w:rFonts w:ascii="Consolas" w:eastAsia="Times New Roman" w:hAnsi="Consolas" w:cs="Times New Roman"/>
+          <w:color w:val="D4D4D4"/>
+          <w:sz w:val="21"/>
+          <w:szCs w:val="21"/>
+        </w:rPr>
+        <w:t>;</w:t>
+      </w:r>
+    </w:p>
+    <w:p>
+      <w:pPr>
+        <w:shd w:val="clear" w:color="auto" w:fill="1E1E1E"/>
+        <w:spacing w:after="0" w:line="285" w:lineRule="atLeast"/>
+        <w:rPr>
+          <w:rFonts w:ascii="Consolas" w:eastAsia="Times New Roman" w:hAnsi="Consolas" w:cs="Times New Roman"/>
+          <w:color w:val="D4D4D4"/>
+          <w:sz w:val="21"/>
+          <w:szCs w:val="21"/>
+        </w:rPr>
+      </w:pPr>
+      <w:r>
+        <w:rPr>
+          <w:rFonts w:ascii="Consolas" w:eastAsia="Times New Roman" w:hAnsi="Consolas" w:cs="Times New Roman"/>
+          <w:color w:val="4EC9B0"/>
+          <w:sz w:val="21"/>
+          <w:szCs w:val="21"/>
+        </w:rPr>
+        <w:t xml:space="preserve">  </w:t>
+      </w:r>
+      <w:r>
+        <w:rPr>
+          <w:rFonts w:ascii="Consolas" w:eastAsia="Times New Roman" w:hAnsi="Consolas" w:cs="Times New Roman"/>
+          <w:color w:val="4EC9B0"/>
+          <w:sz w:val="21"/>
+          <w:szCs w:val="21"/>
+        </w:rPr>
+        <w:t>Document</w:t>
+      </w:r>
+      <w:r>
+        <w:rPr>
+          <w:rFonts w:ascii="Consolas" w:eastAsia="Times New Roman" w:hAnsi="Consolas" w:cs="Times New Roman"/>
+          <w:color w:val="D4D4D4"/>
+          <w:sz w:val="21"/>
+          <w:szCs w:val="21"/>
+        </w:rPr>
+        <w:t xml:space="preserve"> </w:t>
+      </w:r>
+      <w:r>
+        <w:rPr>
+          <w:rFonts w:ascii="Consolas" w:eastAsia="Times New Roman" w:hAnsi="Consolas" w:cs="Times New Roman"/>
+          <w:color w:val="9CDCFE"/>
+          <w:sz w:val="21"/>
+          <w:szCs w:val="21"/>
+        </w:rPr>
+        <w:t>document</w:t>
+      </w:r>
+      <w:r>
+        <w:rPr>
+          <w:rFonts w:ascii="Consolas" w:eastAsia="Times New Roman" w:hAnsi="Consolas" w:cs="Times New Roman"/>
+          <w:color w:val="D4D4D4"/>
+          <w:sz w:val="21"/>
+          <w:szCs w:val="21"/>
+        </w:rPr>
+        <w:t xml:space="preserve"> = </w:t>
+      </w:r>
+      <w:r>
+        <w:rPr>
+          <w:rFonts w:ascii="Consolas" w:eastAsia="Times New Roman" w:hAnsi="Consolas" w:cs="Times New Roman"/>
+          <w:color w:val="C586C0"/>
+          <w:sz w:val="21"/>
+          <w:szCs w:val="21"/>
+        </w:rPr>
+        <w:t>new</w:t>
+      </w:r>
+      <w:r>
+        <w:rPr>
+          <w:rFonts w:ascii="Consolas" w:eastAsia="Times New Roman" w:hAnsi="Consolas" w:cs="Times New Roman"/>
+          <w:color w:val="D4D4D4"/>
+          <w:sz w:val="21"/>
+          <w:szCs w:val="21"/>
+        </w:rPr>
+        <w:t xml:space="preserve"> </w:t>
+      </w:r>
+      <w:r>
+        <w:rPr>
+          <w:rFonts w:ascii="Consolas" w:eastAsia="Times New Roman" w:hAnsi="Consolas" w:cs="Times New Roman"/>
+          <w:color w:val="DCDCAA"/>
+          <w:sz w:val="21"/>
+          <w:szCs w:val="21"/>
+        </w:rPr>
+        <w:t>Document</w:t>
+      </w:r>
+      <w:r>
+        <w:rPr>
+          <w:rFonts w:ascii="Consolas" w:eastAsia="Times New Roman" w:hAnsi="Consolas" w:cs="Times New Roman"/>
+          <w:color w:val="D4D4D4"/>
+          <w:sz w:val="21"/>
+          <w:szCs w:val="21"/>
+        </w:rPr>
+        <w:t>(jsonString);</w:t>
+      </w:r>
+    </w:p>
+    <w:p>
+      <w:pPr>
+        <w:spacing w:after="120"/>
+        <w:ind w:right="144"/>
+      </w:pPr>
+    </w:p>
+    <w:p>
+      <w:pPr>
+        <w:spacing w:after="120"/>
+        <w:ind w:right="144"/>
+      </w:pPr>
+    </w:p>
+    <w:p>
+      <w:pPr>
+        <w:pStyle w:val="ListParagraph"/>
+        <w:numPr>
+          <w:ilvl w:val="0"/>
+          <w:numId w:val="9"/>
+        </w:numPr>
+        <w:spacing w:after="120"/>
+        <w:ind w:right="144"/>
+      </w:pPr>
+      <w:r>
+        <w:t>Use the AsyncClient to write the document to the CosmosDB collection and output the activity Id:</w:t>
+      </w:r>
+    </w:p>
+    <w:p>
+      <w:pPr>
+        <w:shd w:val="clear" w:color="auto" w:fill="1E1E1E"/>
+        <w:spacing w:after="0" w:line="285" w:lineRule="atLeast"/>
+        <w:rPr>
+          <w:rFonts w:ascii="Consolas" w:eastAsia="Times New Roman" w:hAnsi="Consolas" w:cs="Times New Roman"/>
+          <w:color w:val="9CDCFE"/>
+          <w:sz w:val="21"/>
+          <w:szCs w:val="21"/>
+        </w:rPr>
+      </w:pPr>
+      <w:r>
+        <w:rPr>
+          <w:rFonts w:ascii="Consolas" w:eastAsia="Times New Roman" w:hAnsi="Consolas" w:cs="Times New Roman"/>
+          <w:color w:val="9CDCFE"/>
+          <w:sz w:val="21"/>
+          <w:szCs w:val="21"/>
+        </w:rPr>
+        <w:lastRenderedPageBreak/>
+        <w:t xml:space="preserve">   </w:t>
+      </w:r>
+    </w:p>
+    <w:p>
+      <w:pPr>
+        <w:shd w:val="clear" w:color="auto" w:fill="1E1E1E"/>
+        <w:spacing w:after="0" w:line="285" w:lineRule="atLeast"/>
+        <w:rPr>
+          <w:rFonts w:ascii="Consolas" w:eastAsia="Times New Roman" w:hAnsi="Consolas" w:cs="Times New Roman"/>
+          <w:color w:val="D4D4D4"/>
+          <w:sz w:val="21"/>
+          <w:szCs w:val="21"/>
+        </w:rPr>
+      </w:pPr>
+      <w:r>
+        <w:rPr>
+          <w:rFonts w:ascii="Consolas" w:eastAsia="Times New Roman" w:hAnsi="Consolas" w:cs="Times New Roman"/>
+          <w:color w:val="9CDCFE"/>
+          <w:sz w:val="21"/>
+          <w:szCs w:val="21"/>
+        </w:rPr>
+        <w:t xml:space="preserve">  </w:t>
+      </w:r>
+      <w:r>
+        <w:rPr>
+          <w:rFonts w:ascii="Consolas" w:eastAsia="Times New Roman" w:hAnsi="Consolas" w:cs="Times New Roman"/>
+          <w:color w:val="9CDCFE"/>
+          <w:sz w:val="21"/>
+          <w:szCs w:val="21"/>
+        </w:rPr>
+        <w:t>client</w:t>
+      </w:r>
+      <w:r>
+        <w:rPr>
+          <w:rFonts w:ascii="Consolas" w:eastAsia="Times New Roman" w:hAnsi="Consolas" w:cs="Times New Roman"/>
+          <w:color w:val="D4D4D4"/>
+          <w:sz w:val="21"/>
+          <w:szCs w:val="21"/>
+        </w:rPr>
+        <w:t>.</w:t>
+      </w:r>
+      <w:r>
+        <w:rPr>
+          <w:rFonts w:ascii="Consolas" w:eastAsia="Times New Roman" w:hAnsi="Consolas" w:cs="Times New Roman"/>
+          <w:color w:val="DCDCAA"/>
+          <w:sz w:val="21"/>
+          <w:szCs w:val="21"/>
+        </w:rPr>
+        <w:t>createDocument</w:t>
+      </w:r>
+      <w:r>
+        <w:rPr>
+          <w:rFonts w:ascii="Consolas" w:eastAsia="Times New Roman" w:hAnsi="Consolas" w:cs="Times New Roman"/>
+          <w:color w:val="D4D4D4"/>
+          <w:sz w:val="21"/>
+          <w:szCs w:val="21"/>
+        </w:rPr>
+        <w:t xml:space="preserve">(collectionLink, document, </w:t>
+      </w:r>
+      <w:r>
+        <w:rPr>
+          <w:rFonts w:ascii="Consolas" w:eastAsia="Times New Roman" w:hAnsi="Consolas" w:cs="Times New Roman"/>
+          <w:color w:val="569CD6"/>
+          <w:sz w:val="21"/>
+          <w:szCs w:val="21"/>
+        </w:rPr>
+        <w:t>null</w:t>
+      </w:r>
+      <w:r>
+        <w:rPr>
+          <w:rFonts w:ascii="Consolas" w:eastAsia="Times New Roman" w:hAnsi="Consolas" w:cs="Times New Roman"/>
+          <w:color w:val="D4D4D4"/>
+          <w:sz w:val="21"/>
+          <w:szCs w:val="21"/>
+        </w:rPr>
+        <w:t xml:space="preserve">, </w:t>
+      </w:r>
+      <w:r>
+        <w:rPr>
+          <w:rFonts w:ascii="Consolas" w:eastAsia="Times New Roman" w:hAnsi="Consolas" w:cs="Times New Roman"/>
+          <w:color w:val="569CD6"/>
+          <w:sz w:val="21"/>
+          <w:szCs w:val="21"/>
+        </w:rPr>
+        <w:t>false</w:t>
+      </w:r>
+      <w:r>
+        <w:rPr>
+          <w:rFonts w:ascii="Consolas" w:eastAsia="Times New Roman" w:hAnsi="Consolas" w:cs="Times New Roman"/>
+          <w:color w:val="D4D4D4"/>
+          <w:sz w:val="21"/>
+          <w:szCs w:val="21"/>
+        </w:rPr>
+        <w:t>).</w:t>
+      </w:r>
+      <w:r>
+        <w:rPr>
+          <w:rFonts w:ascii="Consolas" w:eastAsia="Times New Roman" w:hAnsi="Consolas" w:cs="Times New Roman"/>
+          <w:color w:val="DCDCAA"/>
+          <w:sz w:val="21"/>
+          <w:szCs w:val="21"/>
+        </w:rPr>
+        <w:t>subscribe</w:t>
+      </w:r>
+      <w:r>
+        <w:rPr>
+          <w:rFonts w:ascii="Consolas" w:eastAsia="Times New Roman" w:hAnsi="Consolas" w:cs="Times New Roman"/>
+          <w:color w:val="D4D4D4"/>
+          <w:sz w:val="21"/>
+          <w:szCs w:val="21"/>
+        </w:rPr>
+        <w:t xml:space="preserve">(documentResourceResponse </w:t>
+      </w:r>
+      <w:r>
+        <w:rPr>
+          <w:rFonts w:ascii="Consolas" w:eastAsia="Times New Roman" w:hAnsi="Consolas" w:cs="Times New Roman"/>
+          <w:color w:val="569CD6"/>
+          <w:sz w:val="21"/>
+          <w:szCs w:val="21"/>
+        </w:rPr>
+        <w:t>-&gt;</w:t>
+      </w:r>
+      <w:r>
+        <w:rPr>
+          <w:rFonts w:ascii="Consolas" w:eastAsia="Times New Roman" w:hAnsi="Consolas" w:cs="Times New Roman"/>
+          <w:color w:val="D4D4D4"/>
+          <w:sz w:val="21"/>
+          <w:szCs w:val="21"/>
+        </w:rPr>
+        <w:t xml:space="preserve"> {</w:t>
+      </w:r>
+    </w:p>
+    <w:p>
+      <w:pPr>
+        <w:shd w:val="clear" w:color="auto" w:fill="1E1E1E"/>
+        <w:spacing w:after="0" w:line="285" w:lineRule="atLeast"/>
+        <w:rPr>
+          <w:rFonts w:ascii="Consolas" w:eastAsia="Times New Roman" w:hAnsi="Consolas" w:cs="Times New Roman"/>
+          <w:color w:val="D4D4D4"/>
+          <w:sz w:val="21"/>
+          <w:szCs w:val="21"/>
+        </w:rPr>
+      </w:pPr>
+      <w:r>
+        <w:rPr>
+          <w:rFonts w:ascii="Consolas" w:eastAsia="Times New Roman" w:hAnsi="Consolas" w:cs="Times New Roman"/>
+          <w:color w:val="9CDCFE"/>
+          <w:sz w:val="21"/>
+          <w:szCs w:val="21"/>
+        </w:rPr>
+        <w:t xml:space="preserve">  </w:t>
+      </w:r>
+      <w:r>
+        <w:rPr>
+          <w:rFonts w:ascii="Consolas" w:eastAsia="Times New Roman" w:hAnsi="Consolas" w:cs="Times New Roman"/>
+          <w:color w:val="9CDCFE"/>
+          <w:sz w:val="21"/>
+          <w:szCs w:val="21"/>
+        </w:rPr>
+        <w:t>System</w:t>
+      </w:r>
+      <w:r>
+        <w:rPr>
+          <w:rFonts w:ascii="Consolas" w:eastAsia="Times New Roman" w:hAnsi="Consolas" w:cs="Times New Roman"/>
+          <w:color w:val="D4D4D4"/>
+          <w:sz w:val="21"/>
+          <w:szCs w:val="21"/>
+        </w:rPr>
+        <w:t>.</w:t>
+      </w:r>
+      <w:r>
+        <w:rPr>
+          <w:rFonts w:ascii="Consolas" w:eastAsia="Times New Roman" w:hAnsi="Consolas" w:cs="Times New Roman"/>
+          <w:color w:val="9CDCFE"/>
+          <w:sz w:val="21"/>
+          <w:szCs w:val="21"/>
+        </w:rPr>
+        <w:t>out</w:t>
+      </w:r>
+      <w:r>
+        <w:rPr>
+          <w:rFonts w:ascii="Consolas" w:eastAsia="Times New Roman" w:hAnsi="Consolas" w:cs="Times New Roman"/>
+          <w:color w:val="D4D4D4"/>
+          <w:sz w:val="21"/>
+          <w:szCs w:val="21"/>
+        </w:rPr>
+        <w:t>.</w:t>
+      </w:r>
+      <w:r>
+        <w:rPr>
+          <w:rFonts w:ascii="Consolas" w:eastAsia="Times New Roman" w:hAnsi="Consolas" w:cs="Times New Roman"/>
+          <w:color w:val="DCDCAA"/>
+          <w:sz w:val="21"/>
+          <w:szCs w:val="21"/>
+        </w:rPr>
+        <w:t>println</w:t>
+      </w:r>
+      <w:r>
+        <w:rPr>
+          <w:rFonts w:ascii="Consolas" w:eastAsia="Times New Roman" w:hAnsi="Consolas" w:cs="Times New Roman"/>
+          <w:color w:val="D4D4D4"/>
+          <w:sz w:val="21"/>
+          <w:szCs w:val="21"/>
+        </w:rPr>
+        <w:t>(</w:t>
+      </w:r>
+      <w:r>
+        <w:rPr>
+          <w:rFonts w:ascii="Consolas" w:eastAsia="Times New Roman" w:hAnsi="Consolas" w:cs="Times New Roman"/>
+          <w:color w:val="CE9178"/>
+          <w:sz w:val="21"/>
+          <w:szCs w:val="21"/>
+        </w:rPr>
+        <w:t>"Document created "</w:t>
+      </w:r>
+      <w:r>
+        <w:rPr>
+          <w:rFonts w:ascii="Consolas" w:eastAsia="Times New Roman" w:hAnsi="Consolas" w:cs="Times New Roman"/>
+          <w:color w:val="D4D4D4"/>
+          <w:sz w:val="21"/>
+          <w:szCs w:val="21"/>
+        </w:rPr>
+        <w:t xml:space="preserve"> + </w:t>
+      </w:r>
+      <w:r>
+        <w:rPr>
+          <w:rFonts w:ascii="Consolas" w:eastAsia="Times New Roman" w:hAnsi="Consolas" w:cs="Times New Roman"/>
+          <w:color w:val="D4D4D4"/>
+          <w:sz w:val="21"/>
+          <w:szCs w:val="21"/>
+        </w:rPr>
+        <w:t xml:space="preserve">   </w:t>
+      </w:r>
+      <w:r>
+        <w:rPr>
+          <w:rFonts w:ascii="Consolas" w:eastAsia="Times New Roman" w:hAnsi="Consolas" w:cs="Times New Roman"/>
+          <w:color w:val="9CDCFE"/>
+          <w:sz w:val="21"/>
+          <w:szCs w:val="21"/>
+        </w:rPr>
+        <w:t>documentResourceResponse</w:t>
+      </w:r>
+      <w:r>
+        <w:rPr>
+          <w:rFonts w:ascii="Consolas" w:eastAsia="Times New Roman" w:hAnsi="Consolas" w:cs="Times New Roman"/>
+          <w:color w:val="D4D4D4"/>
+          <w:sz w:val="21"/>
+          <w:szCs w:val="21"/>
+        </w:rPr>
+        <w:t>.</w:t>
+      </w:r>
+      <w:r>
+        <w:rPr>
+          <w:rFonts w:ascii="Consolas" w:eastAsia="Times New Roman" w:hAnsi="Consolas" w:cs="Times New Roman"/>
+          <w:color w:val="DCDCAA"/>
+          <w:sz w:val="21"/>
+          <w:szCs w:val="21"/>
+        </w:rPr>
+        <w:t>getActivityId</w:t>
+      </w:r>
+      <w:r>
+        <w:rPr>
+          <w:rFonts w:ascii="Consolas" w:eastAsia="Times New Roman" w:hAnsi="Consolas" w:cs="Times New Roman"/>
+          <w:color w:val="D4D4D4"/>
+          <w:sz w:val="21"/>
+          <w:szCs w:val="21"/>
+        </w:rPr>
+        <w:t xml:space="preserve">() + </w:t>
+      </w:r>
+      <w:r>
+        <w:rPr>
+          <w:rFonts w:ascii="Consolas" w:eastAsia="Times New Roman" w:hAnsi="Consolas" w:cs="Times New Roman"/>
+          <w:color w:val="CE9178"/>
+          <w:sz w:val="21"/>
+          <w:szCs w:val="21"/>
+        </w:rPr>
+        <w:t>"\n"</w:t>
+      </w:r>
+      <w:r>
+        <w:rPr>
+          <w:rFonts w:ascii="Consolas" w:eastAsia="Times New Roman" w:hAnsi="Consolas" w:cs="Times New Roman"/>
+          <w:color w:val="D4D4D4"/>
+          <w:sz w:val="21"/>
+          <w:szCs w:val="21"/>
+        </w:rPr>
+        <w:t>);</w:t>
+      </w:r>
+    </w:p>
+    <w:p>
+      <w:pPr>
+        <w:shd w:val="clear" w:color="auto" w:fill="1E1E1E"/>
+        <w:spacing w:after="0" w:line="285" w:lineRule="atLeast"/>
+        <w:rPr>
+          <w:rFonts w:ascii="Consolas" w:eastAsia="Times New Roman" w:hAnsi="Consolas" w:cs="Times New Roman"/>
+          <w:color w:val="D4D4D4"/>
+          <w:sz w:val="21"/>
+          <w:szCs w:val="21"/>
+        </w:rPr>
+      </w:pPr>
+      <w:r>
+        <w:rPr>
+          <w:rFonts w:ascii="Consolas" w:eastAsia="Times New Roman" w:hAnsi="Consolas" w:cs="Times New Roman"/>
+          <w:color w:val="D4D4D4"/>
+          <w:sz w:val="21"/>
+          <w:szCs w:val="21"/>
+        </w:rPr>
+        <w:t>});</w:t>
+      </w:r>
+    </w:p>
+    <w:p>
+      <w:pPr>
+        <w:spacing w:after="120"/>
+        <w:ind w:right="144"/>
+      </w:pPr>
+    </w:p>
+    <w:p>
+      <w:pPr>
+        <w:spacing w:after="120"/>
+        <w:ind w:right="144"/>
+        <w:rPr>
+          <w:b/>
+        </w:rPr>
+      </w:pPr>
+      <w:r>
+        <w:rPr>
+          <w:b/>
+        </w:rPr>
+        <w:t>Run the script. Pass "Hello, " as parameter</w:t>
+      </w:r>
+    </w:p>
+    <w:p>
+      <w:pPr>
+        <w:spacing w:after="120"/>
+        <w:ind w:right="144"/>
+      </w:pPr>
+    </w:p>
+    <w:p>
+      <w:pPr>
+        <w:pStyle w:val="ListParagraph"/>
+        <w:numPr>
+          <w:ilvl w:val="0"/>
+          <w:numId w:val="10"/>
+        </w:numPr>
+        <w:spacing w:after="120"/>
+        <w:ind w:right="144"/>
+      </w:pPr>
+      <w:r>
+        <w:t>Create a</w:t>
+      </w:r>
+      <w:r>
+        <w:t>n</w:t>
+      </w:r>
+      <w:r>
+        <w:t xml:space="preserve"> Object array to store our stored procedure arguments and pass it the string “Hello”:</w:t>
+      </w:r>
+    </w:p>
+    <w:p>
+      <w:pPr>
+        <w:shd w:val="clear" w:color="auto" w:fill="1E1E1E"/>
+        <w:spacing w:after="0" w:line="285" w:lineRule="atLeast"/>
+        <w:rPr>
+          <w:rFonts w:ascii="Consolas" w:eastAsia="Times New Roman" w:hAnsi="Consolas" w:cs="Times New Roman"/>
+          <w:color w:val="4EC9B0"/>
+          <w:sz w:val="21"/>
+          <w:szCs w:val="21"/>
+        </w:rPr>
+      </w:pPr>
+    </w:p>
+    <w:p>
+      <w:pPr>
+        <w:shd w:val="clear" w:color="auto" w:fill="1E1E1E"/>
+        <w:spacing w:after="0" w:line="285" w:lineRule="atLeast"/>
+        <w:rPr>
+          <w:rFonts w:ascii="Consolas" w:eastAsia="Times New Roman" w:hAnsi="Consolas" w:cs="Times New Roman"/>
+          <w:color w:val="D4D4D4"/>
+          <w:sz w:val="21"/>
+          <w:szCs w:val="21"/>
+        </w:rPr>
+      </w:pPr>
+      <w:r>
+        <w:rPr>
+          <w:rFonts w:ascii="Consolas" w:eastAsia="Times New Roman" w:hAnsi="Consolas" w:cs="Times New Roman"/>
+          <w:color w:val="4EC9B0"/>
+          <w:sz w:val="21"/>
+          <w:szCs w:val="21"/>
+        </w:rPr>
+        <w:t xml:space="preserve"> </w:t>
+      </w:r>
+      <w:r>
+        <w:rPr>
+          <w:rFonts w:ascii="Consolas" w:eastAsia="Times New Roman" w:hAnsi="Consolas" w:cs="Times New Roman"/>
+          <w:color w:val="4EC9B0"/>
+          <w:sz w:val="21"/>
+          <w:szCs w:val="21"/>
+        </w:rPr>
+        <w:t>Object</w:t>
+      </w:r>
+      <w:r>
+        <w:rPr>
+          <w:rFonts w:ascii="Consolas" w:eastAsia="Times New Roman" w:hAnsi="Consolas" w:cs="Times New Roman"/>
+          <w:color w:val="D4D4D4"/>
+          <w:sz w:val="21"/>
+          <w:szCs w:val="21"/>
+        </w:rPr>
+        <w:t xml:space="preserve">[] </w:t>
+      </w:r>
+      <w:r>
+        <w:rPr>
+          <w:rFonts w:ascii="Consolas" w:eastAsia="Times New Roman" w:hAnsi="Consolas" w:cs="Times New Roman"/>
+          <w:color w:val="9CDCFE"/>
+          <w:sz w:val="21"/>
+          <w:szCs w:val="21"/>
+        </w:rPr>
+        <w:t>storedProcedureArgs</w:t>
+      </w:r>
+      <w:r>
+        <w:rPr>
+          <w:rFonts w:ascii="Consolas" w:eastAsia="Times New Roman" w:hAnsi="Consolas" w:cs="Times New Roman"/>
+          <w:color w:val="D4D4D4"/>
+          <w:sz w:val="21"/>
+          <w:szCs w:val="21"/>
+        </w:rPr>
+        <w:t xml:space="preserve"> = </w:t>
+      </w:r>
+      <w:r>
+        <w:rPr>
+          <w:rFonts w:ascii="Consolas" w:eastAsia="Times New Roman" w:hAnsi="Consolas" w:cs="Times New Roman"/>
+          <w:color w:val="C586C0"/>
+          <w:sz w:val="21"/>
+          <w:szCs w:val="21"/>
+        </w:rPr>
+        <w:t>new</w:t>
+      </w:r>
+      <w:r>
+        <w:rPr>
+          <w:rFonts w:ascii="Consolas" w:eastAsia="Times New Roman" w:hAnsi="Consolas" w:cs="Times New Roman"/>
+          <w:color w:val="D4D4D4"/>
+          <w:sz w:val="21"/>
+          <w:szCs w:val="21"/>
+        </w:rPr>
+        <w:t xml:space="preserve"> </w:t>
+      </w:r>
+      <w:r>
+        <w:rPr>
+          <w:rFonts w:ascii="Consolas" w:eastAsia="Times New Roman" w:hAnsi="Consolas" w:cs="Times New Roman"/>
+          <w:color w:val="4EC9B0"/>
+          <w:sz w:val="21"/>
+          <w:szCs w:val="21"/>
+        </w:rPr>
+        <w:t>Object</w:t>
+      </w:r>
+      <w:r>
+        <w:rPr>
+          <w:rFonts w:ascii="Consolas" w:eastAsia="Times New Roman" w:hAnsi="Consolas" w:cs="Times New Roman"/>
+          <w:color w:val="D4D4D4"/>
+          <w:sz w:val="21"/>
+          <w:szCs w:val="21"/>
+        </w:rPr>
+        <w:t xml:space="preserve">[] { </w:t>
+      </w:r>
+      <w:r>
+        <w:rPr>
+          <w:rFonts w:ascii="Consolas" w:eastAsia="Times New Roman" w:hAnsi="Consolas" w:cs="Times New Roman"/>
+          <w:color w:val="CE9178"/>
+          <w:sz w:val="21"/>
+          <w:szCs w:val="21"/>
+        </w:rPr>
+        <w:t>"Hello"</w:t>
+      </w:r>
+      <w:r>
+        <w:rPr>
+          <w:rFonts w:ascii="Consolas" w:eastAsia="Times New Roman" w:hAnsi="Consolas" w:cs="Times New Roman"/>
+          <w:color w:val="D4D4D4"/>
+          <w:sz w:val="21"/>
+          <w:szCs w:val="21"/>
+        </w:rPr>
+        <w:t xml:space="preserve"> };</w:t>
+      </w:r>
+    </w:p>
+    <w:p>
+      <w:pPr>
+        <w:shd w:val="clear" w:color="auto" w:fill="1E1E1E"/>
+        <w:spacing w:after="0" w:line="285" w:lineRule="atLeast"/>
+        <w:rPr>
+          <w:rFonts w:ascii="Consolas" w:eastAsia="Times New Roman" w:hAnsi="Consolas" w:cs="Times New Roman"/>
+          <w:color w:val="D4D4D4"/>
+          <w:sz w:val="21"/>
+          <w:szCs w:val="21"/>
+        </w:rPr>
+      </w:pPr>
+    </w:p>
+    <w:p>
+      <w:pPr>
+        <w:spacing w:after="120"/>
+        <w:ind w:right="144"/>
+        <w:rPr>
+          <w:b/>
+        </w:rPr>
+      </w:pPr>
+    </w:p>
+    <w:p>
+      <w:pPr>
+        <w:pStyle w:val="ListParagraph"/>
+        <w:numPr>
+          <w:ilvl w:val="0"/>
+          <w:numId w:val="10"/>
+        </w:numPr>
+        <w:spacing w:after="120"/>
+        <w:ind w:right="144"/>
+      </w:pPr>
+      <w:r>
+        <w:t>Add code to execute the stored procedure with the arguments specified above:</w:t>
+      </w:r>
+    </w:p>
+    <w:p>
+      <w:pPr>
+        <w:shd w:val="clear" w:color="auto" w:fill="1E1E1E"/>
+        <w:spacing w:after="0" w:line="285" w:lineRule="atLeast"/>
+        <w:rPr>
+          <w:rFonts w:ascii="Consolas" w:eastAsia="Times New Roman" w:hAnsi="Consolas" w:cs="Times New Roman"/>
+          <w:color w:val="9CDCFE"/>
+          <w:sz w:val="21"/>
+          <w:szCs w:val="21"/>
+        </w:rPr>
+      </w:pPr>
+      <w:r>
+        <w:rPr>
+          <w:rFonts w:ascii="Consolas" w:eastAsia="Times New Roman" w:hAnsi="Consolas" w:cs="Times New Roman"/>
+          <w:color w:val="9CDCFE"/>
+          <w:sz w:val="21"/>
+          <w:szCs w:val="21"/>
+        </w:rPr>
+        <w:t xml:space="preserve">   </w:t>
+      </w:r>
+    </w:p>
+    <w:p>
+      <w:pPr>
+        <w:shd w:val="clear" w:color="auto" w:fill="1E1E1E"/>
+        <w:spacing w:after="0" w:line="285" w:lineRule="atLeast"/>
+        <w:rPr>
+          <w:rFonts w:ascii="Consolas" w:eastAsia="Times New Roman" w:hAnsi="Consolas" w:cs="Times New Roman"/>
+          <w:color w:val="D4D4D4"/>
+          <w:sz w:val="21"/>
+          <w:szCs w:val="21"/>
+        </w:rPr>
+      </w:pPr>
+      <w:r>
+        <w:rPr>
+          <w:rFonts w:ascii="Consolas" w:eastAsia="Times New Roman" w:hAnsi="Consolas" w:cs="Times New Roman"/>
+          <w:color w:val="9CDCFE"/>
+          <w:sz w:val="21"/>
+          <w:szCs w:val="21"/>
+        </w:rPr>
+        <w:t xml:space="preserve">   </w:t>
+      </w:r>
+      <w:r>
+        <w:rPr>
+          <w:rFonts w:ascii="Consolas" w:eastAsia="Times New Roman" w:hAnsi="Consolas" w:cs="Times New Roman"/>
+          <w:color w:val="9CDCFE"/>
+          <w:sz w:val="21"/>
+          <w:szCs w:val="21"/>
+        </w:rPr>
+        <w:t>client</w:t>
+      </w:r>
+      <w:r>
+        <w:rPr>
+          <w:rFonts w:ascii="Consolas" w:eastAsia="Times New Roman" w:hAnsi="Consolas" w:cs="Times New Roman"/>
+          <w:color w:val="D4D4D4"/>
+          <w:sz w:val="21"/>
+          <w:szCs w:val="21"/>
+        </w:rPr>
+        <w:t>.</w:t>
+      </w:r>
+      <w:r>
+        <w:rPr>
+          <w:rFonts w:ascii="Consolas" w:eastAsia="Times New Roman" w:hAnsi="Consolas" w:cs="Times New Roman"/>
+          <w:color w:val="DCDCAA"/>
+          <w:sz w:val="21"/>
+          <w:szCs w:val="21"/>
+        </w:rPr>
+        <w:t>executeStoredProcedure</w:t>
+      </w:r>
+      <w:r>
+        <w:rPr>
+          <w:rFonts w:ascii="Consolas" w:eastAsia="Times New Roman" w:hAnsi="Consolas" w:cs="Times New Roman"/>
+          <w:color w:val="D4D4D4"/>
+          <w:sz w:val="21"/>
+          <w:szCs w:val="21"/>
+        </w:rPr>
+        <w:t xml:space="preserve">(collectionLink + </w:t>
+      </w:r>
+      <w:r>
+        <w:rPr>
+          <w:rFonts w:ascii="Consolas" w:eastAsia="Times New Roman" w:hAnsi="Consolas" w:cs="Times New Roman"/>
+          <w:color w:val="CE9178"/>
+          <w:sz w:val="21"/>
+          <w:szCs w:val="21"/>
+        </w:rPr>
+        <w:t>"/sprocs/"</w:t>
+      </w:r>
+      <w:r>
+        <w:rPr>
+          <w:rFonts w:ascii="Consolas" w:eastAsia="Times New Roman" w:hAnsi="Consolas" w:cs="Times New Roman"/>
+          <w:color w:val="D4D4D4"/>
+          <w:sz w:val="21"/>
+          <w:szCs w:val="21"/>
+        </w:rPr>
+        <w:t xml:space="preserve"> + </w:t>
+      </w:r>
+      <w:r>
+        <w:rPr>
+          <w:rFonts w:ascii="Consolas" w:eastAsia="Times New Roman" w:hAnsi="Consolas" w:cs="Times New Roman"/>
+          <w:color w:val="9CDCFE"/>
+          <w:sz w:val="21"/>
+          <w:szCs w:val="21"/>
+        </w:rPr>
+        <w:t>sproc</w:t>
+      </w:r>
+      <w:r>
+        <w:rPr>
+          <w:rFonts w:ascii="Consolas" w:eastAsia="Times New Roman" w:hAnsi="Consolas" w:cs="Times New Roman"/>
+          <w:color w:val="D4D4D4"/>
+          <w:sz w:val="21"/>
+          <w:szCs w:val="21"/>
+        </w:rPr>
+        <w:t>.</w:t>
+      </w:r>
+      <w:r>
+        <w:rPr>
+          <w:rFonts w:ascii="Consolas" w:eastAsia="Times New Roman" w:hAnsi="Consolas" w:cs="Times New Roman"/>
+          <w:color w:val="DCDCAA"/>
+          <w:sz w:val="21"/>
+          <w:szCs w:val="21"/>
+        </w:rPr>
+        <w:t>getId</w:t>
+      </w:r>
+      <w:r>
+        <w:rPr>
+          <w:rFonts w:ascii="Consolas" w:eastAsia="Times New Roman" w:hAnsi="Consolas" w:cs="Times New Roman"/>
+          <w:color w:val="D4D4D4"/>
+          <w:sz w:val="21"/>
+          <w:szCs w:val="21"/>
+        </w:rPr>
+        <w:t>(), storedProcedureArgs)</w:t>
+      </w:r>
+    </w:p>
+    <w:p>
+      <w:pPr>
+        <w:shd w:val="clear" w:color="auto" w:fill="1E1E1E"/>
+        <w:spacing w:after="0" w:line="285" w:lineRule="atLeast"/>
+        <w:rPr>
+          <w:rFonts w:ascii="Consolas" w:eastAsia="Times New Roman" w:hAnsi="Consolas" w:cs="Times New Roman"/>
+          <w:color w:val="D4D4D4"/>
+          <w:sz w:val="21"/>
+          <w:szCs w:val="21"/>
+        </w:rPr>
+      </w:pPr>
+      <w:r>
+        <w:rPr>
+          <w:rFonts w:ascii="Consolas" w:eastAsia="Times New Roman" w:hAnsi="Consolas" w:cs="Times New Roman"/>
+          <w:color w:val="D4D4D4"/>
+          <w:sz w:val="21"/>
+          <w:szCs w:val="21"/>
+        </w:rPr>
+        <w:t>.</w:t>
+      </w:r>
+      <w:r>
+        <w:rPr>
+          <w:rFonts w:ascii="Consolas" w:eastAsia="Times New Roman" w:hAnsi="Consolas" w:cs="Times New Roman"/>
+          <w:color w:val="DCDCAA"/>
+          <w:sz w:val="21"/>
+          <w:szCs w:val="21"/>
+        </w:rPr>
+        <w:t>subscribe</w:t>
+      </w:r>
+      <w:r>
+        <w:rPr>
+          <w:rFonts w:ascii="Consolas" w:eastAsia="Times New Roman" w:hAnsi="Consolas" w:cs="Times New Roman"/>
+          <w:color w:val="D4D4D4"/>
+          <w:sz w:val="21"/>
+          <w:szCs w:val="21"/>
+        </w:rPr>
+        <w:t xml:space="preserve">(storedProcedureResponse </w:t>
+      </w:r>
+      <w:r>
+        <w:rPr>
+          <w:rFonts w:ascii="Consolas" w:eastAsia="Times New Roman" w:hAnsi="Consolas" w:cs="Times New Roman"/>
+          <w:color w:val="569CD6"/>
+          <w:sz w:val="21"/>
+          <w:szCs w:val="21"/>
+        </w:rPr>
+        <w:t>-&gt;</w:t>
+      </w:r>
+      <w:r>
+        <w:rPr>
+          <w:rFonts w:ascii="Consolas" w:eastAsia="Times New Roman" w:hAnsi="Consolas" w:cs="Times New Roman"/>
+          <w:color w:val="D4D4D4"/>
+          <w:sz w:val="21"/>
+          <w:szCs w:val="21"/>
+        </w:rPr>
+        <w:t xml:space="preserve"> {</w:t>
+      </w:r>
+    </w:p>
+    <w:p>
+      <w:pPr>
+        <w:shd w:val="clear" w:color="auto" w:fill="1E1E1E"/>
+        <w:spacing w:after="0" w:line="285" w:lineRule="atLeast"/>
+        <w:rPr>
+          <w:rFonts w:ascii="Consolas" w:eastAsia="Times New Roman" w:hAnsi="Consolas" w:cs="Times New Roman"/>
+          <w:color w:val="D4D4D4"/>
+          <w:sz w:val="21"/>
+          <w:szCs w:val="21"/>
+        </w:rPr>
+      </w:pPr>
+      <w:r>
+        <w:rPr>
+          <w:rFonts w:ascii="Consolas" w:eastAsia="Times New Roman" w:hAnsi="Consolas" w:cs="Times New Roman"/>
+          <w:color w:val="D4D4D4"/>
+          <w:sz w:val="21"/>
+          <w:szCs w:val="21"/>
+        </w:rPr>
+        <w:t xml:space="preserve">   </w:t>
+      </w:r>
+      <w:r>
+        <w:rPr>
+          <w:rFonts w:ascii="Consolas" w:eastAsia="Times New Roman" w:hAnsi="Consolas" w:cs="Times New Roman"/>
+          <w:color w:val="9CDCFE"/>
+          <w:sz w:val="21"/>
+          <w:szCs w:val="21"/>
+        </w:rPr>
+        <w:t>System</w:t>
+      </w:r>
+      <w:r>
+        <w:rPr>
+          <w:rFonts w:ascii="Consolas" w:eastAsia="Times New Roman" w:hAnsi="Consolas" w:cs="Times New Roman"/>
+          <w:color w:val="D4D4D4"/>
+          <w:sz w:val="21"/>
+          <w:szCs w:val="21"/>
+        </w:rPr>
+        <w:t>.</w:t>
+      </w:r>
+      <w:r>
+        <w:rPr>
+          <w:rFonts w:ascii="Consolas" w:eastAsia="Times New Roman" w:hAnsi="Consolas" w:cs="Times New Roman"/>
+          <w:color w:val="9CDCFE"/>
+          <w:sz w:val="21"/>
+          <w:szCs w:val="21"/>
+        </w:rPr>
+        <w:t>out</w:t>
+      </w:r>
+      <w:r>
+        <w:rPr>
+          <w:rFonts w:ascii="Consolas" w:eastAsia="Times New Roman" w:hAnsi="Consolas" w:cs="Times New Roman"/>
+          <w:color w:val="D4D4D4"/>
+          <w:sz w:val="21"/>
+          <w:szCs w:val="21"/>
+        </w:rPr>
+        <w:t>.</w:t>
+      </w:r>
+      <w:r>
+        <w:rPr>
+          <w:rFonts w:ascii="Consolas" w:eastAsia="Times New Roman" w:hAnsi="Consolas" w:cs="Times New Roman"/>
+          <w:color w:val="DCDCAA"/>
+          <w:sz w:val="21"/>
+          <w:szCs w:val="21"/>
+        </w:rPr>
+        <w:t>println</w:t>
+      </w:r>
+      <w:r>
+        <w:rPr>
+          <w:rFonts w:ascii="Consolas" w:eastAsia="Times New Roman" w:hAnsi="Consolas" w:cs="Times New Roman"/>
+          <w:color w:val="D4D4D4"/>
+          <w:sz w:val="21"/>
+          <w:szCs w:val="21"/>
+        </w:rPr>
+        <w:t>(</w:t>
+      </w:r>
+      <w:r>
+        <w:rPr>
+          <w:rFonts w:ascii="Consolas" w:eastAsia="Times New Roman" w:hAnsi="Consolas" w:cs="Times New Roman"/>
+          <w:color w:val="9CDCFE"/>
+          <w:sz w:val="21"/>
+          <w:szCs w:val="21"/>
+        </w:rPr>
+        <w:t>storedProcedureResponse</w:t>
+      </w:r>
+      <w:r>
+        <w:rPr>
+          <w:rFonts w:ascii="Consolas" w:eastAsia="Times New Roman" w:hAnsi="Consolas" w:cs="Times New Roman"/>
+          <w:color w:val="D4D4D4"/>
+          <w:sz w:val="21"/>
+          <w:szCs w:val="21"/>
+        </w:rPr>
+        <w:t>.</w:t>
+      </w:r>
+      <w:r>
+        <w:rPr>
+          <w:rFonts w:ascii="Consolas" w:eastAsia="Times New Roman" w:hAnsi="Consolas" w:cs="Times New Roman"/>
+          <w:color w:val="DCDCAA"/>
+          <w:sz w:val="21"/>
+          <w:szCs w:val="21"/>
+        </w:rPr>
+        <w:t>getResponseAsString</w:t>
+      </w:r>
+      <w:r>
+        <w:rPr>
+          <w:rFonts w:ascii="Consolas" w:eastAsia="Times New Roman" w:hAnsi="Consolas" w:cs="Times New Roman"/>
+          <w:color w:val="D4D4D4"/>
+          <w:sz w:val="21"/>
+          <w:szCs w:val="21"/>
+        </w:rPr>
+        <w:t>());</w:t>
+      </w:r>
+    </w:p>
+    <w:p>
+      <w:pPr>
+        <w:shd w:val="clear" w:color="auto" w:fill="1E1E1E"/>
+        <w:spacing w:after="0" w:line="285" w:lineRule="atLeast"/>
+        <w:rPr>
+          <w:rFonts w:ascii="Consolas" w:eastAsia="Times New Roman" w:hAnsi="Consolas" w:cs="Times New Roman"/>
+          <w:color w:val="D4D4D4"/>
+          <w:sz w:val="21"/>
+          <w:szCs w:val="21"/>
+        </w:rPr>
+      </w:pPr>
+      <w:r>
+        <w:rPr>
+          <w:rFonts w:ascii="Consolas" w:eastAsia="Times New Roman" w:hAnsi="Consolas" w:cs="Times New Roman"/>
+          <w:color w:val="D4D4D4"/>
+          <w:sz w:val="21"/>
+          <w:szCs w:val="21"/>
+        </w:rPr>
+        <w:t>});</w:t>
+      </w:r>
+    </w:p>
+    <w:p>
+      <w:pPr>
+        <w:shd w:val="clear" w:color="auto" w:fill="1E1E1E"/>
+        <w:spacing w:after="0" w:line="285" w:lineRule="atLeast"/>
+        <w:rPr>
+          <w:rFonts w:ascii="Consolas" w:eastAsia="Times New Roman" w:hAnsi="Consolas" w:cs="Times New Roman"/>
+          <w:color w:val="D4D4D4"/>
+          <w:sz w:val="21"/>
+          <w:szCs w:val="21"/>
+        </w:rPr>
+      </w:pPr>
+    </w:p>
+    <w:p>
+      <w:pPr>
+        <w:spacing w:after="120"/>
+        <w:ind w:right="144"/>
+      </w:pPr>
+    </w:p>
+    <w:p>
+      <w:pPr>
+        <w:pStyle w:val="ListParagraph"/>
+        <w:numPr>
+          <w:ilvl w:val="0"/>
+          <w:numId w:val="10"/>
+        </w:numPr>
+        <w:spacing w:after="120"/>
+        <w:ind w:right="144"/>
+      </w:pPr>
+      <w:r>
+        <w:t>Finally package and run the solution by using Maven commands:</w:t>
+      </w:r>
+    </w:p>
+    <w:p>
+      <w:pPr>
+        <w:spacing w:after="120"/>
+        <w:ind w:left="720" w:right="144" w:firstLine="720"/>
+      </w:pPr>
+      <w:r>
+        <w:t>mvn clean package</w:t>
+      </w:r>
+    </w:p>
+    <w:p>
+      <w:pPr>
+        <w:spacing w:after="120"/>
+        <w:ind w:left="720" w:right="144" w:firstLine="720"/>
+      </w:pPr>
+      <w:r>
+        <w:t>mvn exec: java</w:t>
+      </w:r>
+    </w:p>
+    <w:p>
+      <w:pPr>
+        <w:pStyle w:val="ListParagraph"/>
+        <w:numPr>
+          <w:ilvl w:val="0"/>
+          <w:numId w:val="10"/>
+        </w:numPr>
+        <w:spacing w:after="120"/>
+        <w:ind w:right="144"/>
+      </w:pPr>
+      <w:r>
+        <w:t>Observe the output of the stored procedure logic. The contents of first document in the collection is printed with the stored procedure argument prefixed.</w:t>
+      </w:r>
+    </w:p>
+    <w:p>
+      <w:pPr>
+        <w:pStyle w:val="ListParagraph"/>
+        <w:numPr>
+          <w:ilvl w:val="0"/>
+          <w:numId w:val="10"/>
+        </w:numPr>
+        <w:spacing w:after="120"/>
+        <w:ind w:right="144"/>
+      </w:pPr>
+      <w:r>
+        <w:t xml:space="preserve">Navigate to the Azure Portal and the newly created stored procedure and </w:t>
+      </w:r>
+      <w:r>
+        <w:t>document.</w:t>
+      </w:r>
+    </w:p>
+    <w:p>
+      <w:pPr>
+        <w:pStyle w:val="ListParagraph"/>
+        <w:spacing w:after="120"/>
+        <w:ind w:right="144"/>
+      </w:pPr>
       <w:bookmarkStart w:id="7" w:name="_GoBack"/>
       <w:bookmarkEnd w:id="7"/>
     </w:p>
@@ -2517,7 +3681,6 @@
           <w:bCs/>
           <w:color w:val="000000"/>
         </w:rPr>
-        <w:lastRenderedPageBreak/>
         <w:t>Code Review</w:t>
       </w:r>
       <w:bookmarkEnd w:id="8"/>
@@ -2643,7 +3806,7 @@
       <w:lvlText w:val="%1."/>
       <w:lvlJc w:val="left"/>
       <w:pPr>
-        <w:ind w:left="1725" w:hanging="375"/>
+        <w:ind w:left="1095" w:hanging="375"/>
       </w:pPr>
       <w:rPr>
         <w:rFonts w:ascii="Cambria" w:hAnsi="Cambria" w:hint="default"/>
@@ -2656,7 +3819,7 @@
       <w:lvlText w:val="%2."/>
       <w:lvlJc w:val="left"/>
       <w:pPr>
-        <w:ind w:left="2430" w:hanging="360"/>
+        <w:ind w:left="1800" w:hanging="360"/>
       </w:pPr>
     </w:lvl>
     <w:lvl w:ilvl="2" w:tplc="0409001B" w:tentative="1">
@@ -2665,7 +3828,7 @@
       <w:lvlText w:val="%3."/>
       <w:lvlJc w:val="right"/>
       <w:pPr>
-        <w:ind w:left="3150" w:hanging="180"/>
+        <w:ind w:left="2520" w:hanging="180"/>
       </w:pPr>
     </w:lvl>
     <w:lvl w:ilvl="3" w:tplc="0409000F" w:tentative="1">
@@ -2674,7 +3837,7 @@
       <w:lvlText w:val="%4."/>
       <w:lvlJc w:val="left"/>
       <w:pPr>
-        <w:ind w:left="3870" w:hanging="360"/>
+        <w:ind w:left="3240" w:hanging="360"/>
       </w:pPr>
     </w:lvl>
     <w:lvl w:ilvl="4" w:tplc="04090019" w:tentative="1">
@@ -2683,7 +3846,7 @@
       <w:lvlText w:val="%5."/>
       <w:lvlJc w:val="left"/>
       <w:pPr>
-        <w:ind w:left="4590" w:hanging="360"/>
+        <w:ind w:left="3960" w:hanging="360"/>
       </w:pPr>
     </w:lvl>
     <w:lvl w:ilvl="5" w:tplc="0409001B" w:tentative="1">
@@ -2692,7 +3855,7 @@
       <w:lvlText w:val="%6."/>
       <w:lvlJc w:val="right"/>
       <w:pPr>
-        <w:ind w:left="5310" w:hanging="180"/>
+        <w:ind w:left="4680" w:hanging="180"/>
       </w:pPr>
     </w:lvl>
     <w:lvl w:ilvl="6" w:tplc="0409000F" w:tentative="1">
@@ -2701,7 +3864,7 @@
       <w:lvlText w:val="%7."/>
       <w:lvlJc w:val="left"/>
       <w:pPr>
-        <w:ind w:left="6030" w:hanging="360"/>
+        <w:ind w:left="5400" w:hanging="360"/>
       </w:pPr>
     </w:lvl>
     <w:lvl w:ilvl="7" w:tplc="04090019" w:tentative="1">
@@ -2710,7 +3873,7 @@
       <w:lvlText w:val="%8."/>
       <w:lvlJc w:val="left"/>
       <w:pPr>
-        <w:ind w:left="6750" w:hanging="360"/>
+        <w:ind w:left="6120" w:hanging="360"/>
       </w:pPr>
     </w:lvl>
     <w:lvl w:ilvl="8" w:tplc="0409001B" w:tentative="1">
@@ -2719,7 +3882,7 @@
       <w:lvlText w:val="%9."/>
       <w:lvlJc w:val="right"/>
       <w:pPr>
-        <w:ind w:left="7470" w:hanging="180"/>
+        <w:ind w:left="6840" w:hanging="180"/>
       </w:pPr>
     </w:lvl>
   </w:abstractNum>
@@ -2899,6 +4062,95 @@
     </w:lvl>
   </w:abstractNum>
   <w:abstractNum w:abstractNumId="3" w15:restartNumberingAfterBreak="0">
+    <w:nsid w:val="23065CB1"/>
+    <w:multiLevelType w:val="hybridMultilevel"/>
+    <w:tmpl w:val="F8C2EE80"/>
+    <w:lvl w:ilvl="0" w:tplc="0409000F">
+      <w:start w:val="1"/>
+      <w:numFmt w:val="decimal"/>
+      <w:lvlText w:val="%1."/>
+      <w:lvlJc w:val="left"/>
+      <w:pPr>
+        <w:ind w:left="720" w:hanging="360"/>
+      </w:pPr>
+      <w:rPr>
+        <w:rFonts w:hint="default"/>
+      </w:rPr>
+    </w:lvl>
+    <w:lvl w:ilvl="1" w:tplc="04090019">
+      <w:start w:val="1"/>
+      <w:numFmt w:val="lowerLetter"/>
+      <w:lvlText w:val="%2."/>
+      <w:lvlJc w:val="left"/>
+      <w:pPr>
+        <w:ind w:left="1440" w:hanging="360"/>
+      </w:pPr>
+    </w:lvl>
+    <w:lvl w:ilvl="2" w:tplc="0409001B" w:tentative="1">
+      <w:start w:val="1"/>
+      <w:numFmt w:val="lowerRoman"/>
+      <w:lvlText w:val="%3."/>
+      <w:lvlJc w:val="right"/>
+      <w:pPr>
+        <w:ind w:left="2160" w:hanging="180"/>
+      </w:pPr>
+    </w:lvl>
+    <w:lvl w:ilvl="3" w:tplc="0409000F" w:tentative="1">
+      <w:start w:val="1"/>
+      <w:numFmt w:val="decimal"/>
+      <w:lvlText w:val="%4."/>
+      <w:lvlJc w:val="left"/>
+      <w:pPr>
+        <w:ind w:left="2880" w:hanging="360"/>
+      </w:pPr>
+    </w:lvl>
+    <w:lvl w:ilvl="4" w:tplc="04090019" w:tentative="1">
+      <w:start w:val="1"/>
+      <w:numFmt w:val="lowerLetter"/>
+      <w:lvlText w:val="%5."/>
+      <w:lvlJc w:val="left"/>
+      <w:pPr>
+        <w:ind w:left="3600" w:hanging="360"/>
+      </w:pPr>
+    </w:lvl>
+    <w:lvl w:ilvl="5" w:tplc="0409001B" w:tentative="1">
+      <w:start w:val="1"/>
+      <w:numFmt w:val="lowerRoman"/>
+      <w:lvlText w:val="%6."/>
+      <w:lvlJc w:val="right"/>
+      <w:pPr>
+        <w:ind w:left="4320" w:hanging="180"/>
+      </w:pPr>
+    </w:lvl>
+    <w:lvl w:ilvl="6" w:tplc="0409000F" w:tentative="1">
+      <w:start w:val="1"/>
+      <w:numFmt w:val="decimal"/>
+      <w:lvlText w:val="%7."/>
+      <w:lvlJc w:val="left"/>
+      <w:pPr>
+        <w:ind w:left="5040" w:hanging="360"/>
+      </w:pPr>
+    </w:lvl>
+    <w:lvl w:ilvl="7" w:tplc="04090019" w:tentative="1">
+      <w:start w:val="1"/>
+      <w:numFmt w:val="lowerLetter"/>
+      <w:lvlText w:val="%8."/>
+      <w:lvlJc w:val="left"/>
+      <w:pPr>
+        <w:ind w:left="5760" w:hanging="360"/>
+      </w:pPr>
+    </w:lvl>
+    <w:lvl w:ilvl="8" w:tplc="0409001B" w:tentative="1">
+      <w:start w:val="1"/>
+      <w:numFmt w:val="lowerRoman"/>
+      <w:lvlText w:val="%9."/>
+      <w:lvlJc w:val="right"/>
+      <w:pPr>
+        <w:ind w:left="6480" w:hanging="180"/>
+      </w:pPr>
+    </w:lvl>
+  </w:abstractNum>
+  <w:abstractNum w:abstractNumId="4" w15:restartNumberingAfterBreak="0">
     <w:nsid w:val="346A76C7"/>
     <w:multiLevelType w:val="hybridMultilevel"/>
     <w:tmpl w:val="E624A374"/>
@@ -2984,7 +4236,97 @@
       </w:pPr>
     </w:lvl>
   </w:abstractNum>
-  <w:abstractNum w:abstractNumId="4" w15:restartNumberingAfterBreak="0">
+  <w:abstractNum w:abstractNumId="5" w15:restartNumberingAfterBreak="0">
+    <w:nsid w:val="3F276DE3"/>
+    <w:multiLevelType w:val="hybridMultilevel"/>
+    <w:tmpl w:val="71AE838C"/>
+    <w:lvl w:ilvl="0" w:tplc="78CC9090">
+      <w:start w:val="1"/>
+      <w:numFmt w:val="decimal"/>
+      <w:lvlText w:val="%1."/>
+      <w:lvlJc w:val="left"/>
+      <w:pPr>
+        <w:ind w:left="1080" w:hanging="360"/>
+      </w:pPr>
+      <w:rPr>
+        <w:rFonts w:hint="default"/>
+        <w:color w:val="000000"/>
+      </w:rPr>
+    </w:lvl>
+    <w:lvl w:ilvl="1" w:tplc="04090019" w:tentative="1">
+      <w:start w:val="1"/>
+      <w:numFmt w:val="lowerLetter"/>
+      <w:lvlText w:val="%2."/>
+      <w:lvlJc w:val="left"/>
+      <w:pPr>
+        <w:ind w:left="1800" w:hanging="360"/>
+      </w:pPr>
+    </w:lvl>
+    <w:lvl w:ilvl="2" w:tplc="0409001B" w:tentative="1">
+      <w:start w:val="1"/>
+      <w:numFmt w:val="lowerRoman"/>
+      <w:lvlText w:val="%3."/>
+      <w:lvlJc w:val="right"/>
+      <w:pPr>
+        <w:ind w:left="2520" w:hanging="180"/>
+      </w:pPr>
+    </w:lvl>
+    <w:lvl w:ilvl="3" w:tplc="0409000F" w:tentative="1">
+      <w:start w:val="1"/>
+      <w:numFmt w:val="decimal"/>
+      <w:lvlText w:val="%4."/>
+      <w:lvlJc w:val="left"/>
+      <w:pPr>
+        <w:ind w:left="3240" w:hanging="360"/>
+      </w:pPr>
+    </w:lvl>
+    <w:lvl w:ilvl="4" w:tplc="04090019" w:tentative="1">
+      <w:start w:val="1"/>
+      <w:numFmt w:val="lowerLetter"/>
+      <w:lvlText w:val="%5."/>
+      <w:lvlJc w:val="left"/>
+      <w:pPr>
+        <w:ind w:left="3960" w:hanging="360"/>
+      </w:pPr>
+    </w:lvl>
+    <w:lvl w:ilvl="5" w:tplc="0409001B" w:tentative="1">
+      <w:start w:val="1"/>
+      <w:numFmt w:val="lowerRoman"/>
+      <w:lvlText w:val="%6."/>
+      <w:lvlJc w:val="right"/>
+      <w:pPr>
+        <w:ind w:left="4680" w:hanging="180"/>
+      </w:pPr>
+    </w:lvl>
+    <w:lvl w:ilvl="6" w:tplc="0409000F" w:tentative="1">
+      <w:start w:val="1"/>
+      <w:numFmt w:val="decimal"/>
+      <w:lvlText w:val="%7."/>
+      <w:lvlJc w:val="left"/>
+      <w:pPr>
+        <w:ind w:left="5400" w:hanging="360"/>
+      </w:pPr>
+    </w:lvl>
+    <w:lvl w:ilvl="7" w:tplc="04090019" w:tentative="1">
+      <w:start w:val="1"/>
+      <w:numFmt w:val="lowerLetter"/>
+      <w:lvlText w:val="%8."/>
+      <w:lvlJc w:val="left"/>
+      <w:pPr>
+        <w:ind w:left="6120" w:hanging="360"/>
+      </w:pPr>
+    </w:lvl>
+    <w:lvl w:ilvl="8" w:tplc="0409001B" w:tentative="1">
+      <w:start w:val="1"/>
+      <w:numFmt w:val="lowerRoman"/>
+      <w:lvlText w:val="%9."/>
+      <w:lvlJc w:val="right"/>
+      <w:pPr>
+        <w:ind w:left="6840" w:hanging="180"/>
+      </w:pPr>
+    </w:lvl>
+  </w:abstractNum>
+  <w:abstractNum w:abstractNumId="6" w15:restartNumberingAfterBreak="0">
     <w:nsid w:val="456578EA"/>
     <w:multiLevelType w:val="hybridMultilevel"/>
     <w:tmpl w:val="D466FA2A"/>
@@ -3070,7 +4412,7 @@
       </w:pPr>
     </w:lvl>
   </w:abstractNum>
-  <w:abstractNum w:abstractNumId="5" w15:restartNumberingAfterBreak="0">
+  <w:abstractNum w:abstractNumId="7" w15:restartNumberingAfterBreak="0">
     <w:nsid w:val="48FD5801"/>
     <w:multiLevelType w:val="hybridMultilevel"/>
     <w:tmpl w:val="2402BA68"/>
@@ -3159,7 +4501,7 @@
       </w:pPr>
     </w:lvl>
   </w:abstractNum>
-  <w:abstractNum w:abstractNumId="6" w15:restartNumberingAfterBreak="0">
+  <w:abstractNum w:abstractNumId="8" w15:restartNumberingAfterBreak="0">
     <w:nsid w:val="504B2514"/>
     <w:multiLevelType w:val="hybridMultilevel"/>
     <w:tmpl w:val="4B461DFE"/>
@@ -3245,7 +4587,7 @@
       </w:pPr>
     </w:lvl>
   </w:abstractNum>
-  <w:abstractNum w:abstractNumId="7" w15:restartNumberingAfterBreak="0">
+  <w:abstractNum w:abstractNumId="9" w15:restartNumberingAfterBreak="0">
     <w:nsid w:val="5A8E340F"/>
     <w:multiLevelType w:val="hybridMultilevel"/>
     <w:tmpl w:val="1172A52E"/>
@@ -3338,25 +4680,31 @@
     <w:abstractNumId w:val="2"/>
   </w:num>
   <w:num w:numId="2">
+    <w:abstractNumId w:val="9"/>
+  </w:num>
+  <w:num w:numId="3">
     <w:abstractNumId w:val="7"/>
   </w:num>
-  <w:num w:numId="3">
-    <w:abstractNumId w:val="5"/>
-  </w:num>
   <w:num w:numId="4">
-    <w:abstractNumId w:val="4"/>
+    <w:abstractNumId w:val="6"/>
   </w:num>
   <w:num w:numId="5">
-    <w:abstractNumId w:val="6"/>
+    <w:abstractNumId w:val="8"/>
   </w:num>
   <w:num w:numId="6">
-    <w:abstractNumId w:val="3"/>
+    <w:abstractNumId w:val="4"/>
   </w:num>
   <w:num w:numId="7">
     <w:abstractNumId w:val="1"/>
   </w:num>
   <w:num w:numId="8">
     <w:abstractNumId w:val="0"/>
+  </w:num>
+  <w:num w:numId="9">
+    <w:abstractNumId w:val="5"/>
+  </w:num>
+  <w:num w:numId="10">
+    <w:abstractNumId w:val="3"/>
   </w:num>
 </w:numbering>
 </file>

</xml_diff>